<commit_message>
Added Data Source Information
</commit_message>
<xml_diff>
--- a/Problem and Data Desription.docx
+++ b/Problem and Data Desription.docx
@@ -73,23 +73,7 @@
           <w:sz w:val="24"/>
           <w:szCs w:val="24"/>
         </w:rPr>
-        <w:t xml:space="preserve"> </w:t>
-      </w:r>
-      <w:r>
-        <w:rPr>
-          <w:rFonts w:ascii="Times New Roman" w:hAnsi="Times New Roman" w:cs="Times New Roman"/>
-          <w:sz w:val="24"/>
-          <w:szCs w:val="24"/>
-        </w:rPr>
-        <w:t>Contains the basic information about each movie</w:t>
-      </w:r>
-      <w:r>
-        <w:rPr>
-          <w:rFonts w:ascii="Times New Roman" w:hAnsi="Times New Roman" w:cs="Times New Roman"/>
-          <w:sz w:val="24"/>
-          <w:szCs w:val="24"/>
-        </w:rPr>
-        <w:t xml:space="preserve"> including language, type, attributes of the movie</w:t>
+        <w:t xml:space="preserve"> Contains the basic information about each movie including language, type, attributes of the movie</w:t>
       </w:r>
     </w:p>
     <w:p>
@@ -138,15 +122,7 @@
           <w:sz w:val="24"/>
           <w:szCs w:val="24"/>
         </w:rPr>
-        <w:t xml:space="preserve"> </w:t>
-      </w:r>
-      <w:r>
-        <w:rPr>
-          <w:rFonts w:ascii="Times New Roman" w:hAnsi="Times New Roman" w:cs="Times New Roman"/>
-          <w:sz w:val="24"/>
-          <w:szCs w:val="24"/>
-        </w:rPr>
-        <w:t>Contains extra details including title, release year, runtime, genre, adult-rating</w:t>
+        <w:t xml:space="preserve"> Contains extra details including title, release year, runtime, genre, adult-rating</w:t>
       </w:r>
     </w:p>
     <w:p>
@@ -226,6 +202,49 @@
           <w:szCs w:val="24"/>
         </w:rPr>
         <w:t xml:space="preserve">To focus on a particular question, I would be looking at which movies are the best to make, from a ratings perspective. In doing so, I would explore what kind of movie I should be making, where I should release it and which crew members are likely to give me the best results. </w:t>
+      </w:r>
+    </w:p>
+    <w:p>
+      <w:pPr>
+        <w:rPr>
+          <w:rFonts w:ascii="Times New Roman" w:hAnsi="Times New Roman" w:cs="Times New Roman"/>
+          <w:sz w:val="24"/>
+          <w:szCs w:val="24"/>
+        </w:rPr>
+      </w:pPr>
+      <w:r>
+        <w:rPr>
+          <w:rFonts w:ascii="Times New Roman" w:hAnsi="Times New Roman" w:cs="Times New Roman"/>
+          <w:sz w:val="24"/>
+          <w:szCs w:val="24"/>
+        </w:rPr>
+        <w:t xml:space="preserve">Datasets are very large in size and therefore are not uploaded to </w:t>
+      </w:r>
+      <w:proofErr w:type="spellStart"/>
+      <w:r>
+        <w:rPr>
+          <w:rFonts w:ascii="Times New Roman" w:hAnsi="Times New Roman" w:cs="Times New Roman"/>
+          <w:sz w:val="24"/>
+          <w:szCs w:val="24"/>
+        </w:rPr>
+        <w:t>Github</w:t>
+      </w:r>
+      <w:proofErr w:type="spellEnd"/>
+      <w:r>
+        <w:rPr>
+          <w:rFonts w:ascii="Times New Roman" w:hAnsi="Times New Roman" w:cs="Times New Roman"/>
+          <w:sz w:val="24"/>
+          <w:szCs w:val="24"/>
+        </w:rPr>
+        <w:t xml:space="preserve">. The datasets can be found at: </w:t>
+      </w:r>
+      <w:r>
+        <w:rPr>
+          <w:rFonts w:ascii="Times New Roman" w:hAnsi="Times New Roman" w:cs="Times New Roman"/>
+          <w:sz w:val="24"/>
+          <w:szCs w:val="24"/>
+        </w:rPr>
+        <w:t>https://www.imdb.com/interfaces/</w:t>
       </w:r>
     </w:p>
     <w:p>

</xml_diff>